<commit_message>
adicionei os objetivos gerais
</commit_message>
<xml_diff>
--- a/documentação/TCC ETEC.docx
+++ b/documentação/TCC ETEC.docx
@@ -913,8 +913,10 @@
     <w:sdt>
       <w:sdtPr>
         <w:rPr>
-          <w:rFonts w:eastAsiaTheme="minorHAnsi" w:cs="Arial"/>
+          <w:rFonts w:asciiTheme="minorHAnsi" w:eastAsiaTheme="minorHAnsi" w:hAnsiTheme="minorHAnsi" w:cs="Arial"/>
+          <w:b w:val="0"/>
           <w:bCs/>
+          <w:sz w:val="22"/>
           <w:szCs w:val="24"/>
           <w:lang w:eastAsia="en-US"/>
         </w:rPr>
@@ -1001,7 +1003,7 @@
             </w:rPr>
             <w:fldChar w:fldCharType="separate"/>
           </w:r>
-          <w:hyperlink w:anchor="_Toc110584670" w:history="1">
+          <w:hyperlink w:anchor="_Toc111015847" w:history="1">
             <w:r>
               <w:rPr>
                 <w:rStyle w:val="Hyperlink"/>
@@ -1042,7 +1044,7 @@
                 <w:noProof/>
                 <w:webHidden/>
               </w:rPr>
-              <w:instrText xml:space="preserve"> PAGEREF _Toc110584670 \h </w:instrText>
+              <w:instrText xml:space="preserve"> PAGEREF _Toc111015847 \h </w:instrText>
             </w:r>
             <w:r>
               <w:rPr>
@@ -1085,7 +1087,7 @@
               <w:noProof/>
             </w:rPr>
           </w:pPr>
-          <w:hyperlink w:anchor="_Toc110584671" w:history="1">
+          <w:hyperlink w:anchor="_Toc111015848" w:history="1">
             <w:r>
               <w:rPr>
                 <w:rStyle w:val="Hyperlink"/>
@@ -1126,7 +1128,7 @@
                 <w:noProof/>
                 <w:webHidden/>
               </w:rPr>
-              <w:instrText xml:space="preserve"> PAGEREF _Toc110584671 \h </w:instrText>
+              <w:instrText xml:space="preserve"> PAGEREF _Toc111015848 \h </w:instrText>
             </w:r>
             <w:r>
               <w:rPr>
@@ -1169,7 +1171,7 @@
               <w:noProof/>
             </w:rPr>
           </w:pPr>
-          <w:hyperlink w:anchor="_Toc110584672" w:history="1">
+          <w:hyperlink w:anchor="_Toc111015849" w:history="1">
             <w:r>
               <w:rPr>
                 <w:rStyle w:val="Hyperlink"/>
@@ -1210,7 +1212,7 @@
                 <w:noProof/>
                 <w:webHidden/>
               </w:rPr>
-              <w:instrText xml:space="preserve"> PAGEREF _Toc110584672 \h </w:instrText>
+              <w:instrText xml:space="preserve"> PAGEREF _Toc111015849 \h </w:instrText>
             </w:r>
             <w:r>
               <w:rPr>
@@ -1253,7 +1255,7 @@
               <w:noProof/>
             </w:rPr>
           </w:pPr>
-          <w:hyperlink w:anchor="_Toc110584673" w:history="1">
+          <w:hyperlink w:anchor="_Toc111015850" w:history="1">
             <w:r>
               <w:rPr>
                 <w:rStyle w:val="Hyperlink"/>
@@ -1294,7 +1296,7 @@
                 <w:noProof/>
                 <w:webHidden/>
               </w:rPr>
-              <w:instrText xml:space="preserve"> PAGEREF _Toc110584673 \h </w:instrText>
+              <w:instrText xml:space="preserve"> PAGEREF _Toc111015850 \h </w:instrText>
             </w:r>
             <w:r>
               <w:rPr>
@@ -1337,7 +1339,7 @@
               <w:noProof/>
             </w:rPr>
           </w:pPr>
-          <w:hyperlink w:anchor="_Toc110584674" w:history="1">
+          <w:hyperlink w:anchor="_Toc111015851" w:history="1">
             <w:r>
               <w:rPr>
                 <w:rStyle w:val="Hyperlink"/>
@@ -1378,7 +1380,7 @@
                 <w:noProof/>
                 <w:webHidden/>
               </w:rPr>
-              <w:instrText xml:space="preserve"> PAGEREF _Toc110584674 \h </w:instrText>
+              <w:instrText xml:space="preserve"> PAGEREF _Toc111015851 \h </w:instrText>
             </w:r>
             <w:r>
               <w:rPr>
@@ -1421,7 +1423,7 @@
               <w:noProof/>
             </w:rPr>
           </w:pPr>
-          <w:hyperlink w:anchor="_Toc110584675" w:history="1">
+          <w:hyperlink w:anchor="_Toc111015852" w:history="1">
             <w:r>
               <w:rPr>
                 <w:rStyle w:val="Hyperlink"/>
@@ -1462,7 +1464,7 @@
                 <w:noProof/>
                 <w:webHidden/>
               </w:rPr>
-              <w:instrText xml:space="preserve"> PAGEREF _Toc110584675 \h </w:instrText>
+              <w:instrText xml:space="preserve"> PAGEREF _Toc111015852 \h </w:instrText>
             </w:r>
             <w:r>
               <w:rPr>
@@ -1505,7 +1507,7 @@
               <w:noProof/>
             </w:rPr>
           </w:pPr>
-          <w:hyperlink w:anchor="_Toc110584676" w:history="1">
+          <w:hyperlink w:anchor="_Toc111015853" w:history="1">
             <w:r>
               <w:rPr>
                 <w:rStyle w:val="Hyperlink"/>
@@ -1525,7 +1527,7 @@
                 <w:rStyle w:val="Hyperlink"/>
                 <w:noProof/>
               </w:rPr>
-              <w:t>HTML</w:t>
+              <w:t>Metodologia</w:t>
             </w:r>
             <w:r>
               <w:rPr>
@@ -1546,7 +1548,7 @@
                 <w:noProof/>
                 <w:webHidden/>
               </w:rPr>
-              <w:instrText xml:space="preserve"> PAGEREF _Toc110584676 \h </w:instrText>
+              <w:instrText xml:space="preserve"> PAGEREF _Toc111015853 \h </w:instrText>
             </w:r>
             <w:r>
               <w:rPr>
@@ -1589,7 +1591,7 @@
               <w:noProof/>
             </w:rPr>
           </w:pPr>
-          <w:hyperlink w:anchor="_Toc110584677" w:history="1">
+          <w:hyperlink w:anchor="_Toc111015854" w:history="1">
             <w:r>
               <w:rPr>
                 <w:rStyle w:val="Hyperlink"/>
@@ -1609,7 +1611,7 @@
                 <w:rStyle w:val="Hyperlink"/>
                 <w:noProof/>
               </w:rPr>
-              <w:t>CSS</w:t>
+              <w:t>HTML</w:t>
             </w:r>
             <w:r>
               <w:rPr>
@@ -1630,7 +1632,7 @@
                 <w:noProof/>
                 <w:webHidden/>
               </w:rPr>
-              <w:instrText xml:space="preserve"> PAGEREF _Toc110584677 \h </w:instrText>
+              <w:instrText xml:space="preserve"> PAGEREF _Toc111015854 \h </w:instrText>
             </w:r>
             <w:r>
               <w:rPr>
@@ -1673,7 +1675,7 @@
               <w:noProof/>
             </w:rPr>
           </w:pPr>
-          <w:hyperlink w:anchor="_Toc110584678" w:history="1">
+          <w:hyperlink w:anchor="_Toc111015855" w:history="1">
             <w:r>
               <w:rPr>
                 <w:rStyle w:val="Hyperlink"/>
@@ -1693,7 +1695,7 @@
                 <w:rStyle w:val="Hyperlink"/>
                 <w:noProof/>
               </w:rPr>
-              <w:t>JavaScript</w:t>
+              <w:t>CSS</w:t>
             </w:r>
             <w:r>
               <w:rPr>
@@ -1714,7 +1716,7 @@
                 <w:noProof/>
                 <w:webHidden/>
               </w:rPr>
-              <w:instrText xml:space="preserve"> PAGEREF _Toc110584678 \h </w:instrText>
+              <w:instrText xml:space="preserve"> PAGEREF _Toc111015855 \h </w:instrText>
             </w:r>
             <w:r>
               <w:rPr>
@@ -1757,7 +1759,7 @@
               <w:noProof/>
             </w:rPr>
           </w:pPr>
-          <w:hyperlink w:anchor="_Toc110584679" w:history="1">
+          <w:hyperlink w:anchor="_Toc111015856" w:history="1">
             <w:r>
               <w:rPr>
                 <w:rStyle w:val="Hyperlink"/>
@@ -1777,7 +1779,7 @@
                 <w:rStyle w:val="Hyperlink"/>
                 <w:noProof/>
               </w:rPr>
-              <w:t>PHP</w:t>
+              <w:t>JavaScript</w:t>
             </w:r>
             <w:r>
               <w:rPr>
@@ -1798,7 +1800,7 @@
                 <w:noProof/>
                 <w:webHidden/>
               </w:rPr>
-              <w:instrText xml:space="preserve"> PAGEREF _Toc110584679 \h </w:instrText>
+              <w:instrText xml:space="preserve"> PAGEREF _Toc111015856 \h </w:instrText>
             </w:r>
             <w:r>
               <w:rPr>
@@ -1841,7 +1843,7 @@
               <w:noProof/>
             </w:rPr>
           </w:pPr>
-          <w:hyperlink w:anchor="_Toc110584680" w:history="1">
+          <w:hyperlink w:anchor="_Toc111015857" w:history="1">
             <w:r>
               <w:rPr>
                 <w:rStyle w:val="Hyperlink"/>
@@ -1861,7 +1863,7 @@
                 <w:rStyle w:val="Hyperlink"/>
                 <w:noProof/>
               </w:rPr>
-              <w:t>Framework</w:t>
+              <w:t>PHP</w:t>
             </w:r>
             <w:r>
               <w:rPr>
@@ -1882,7 +1884,7 @@
                 <w:noProof/>
                 <w:webHidden/>
               </w:rPr>
-              <w:instrText xml:space="preserve"> PAGEREF _Toc110584680 \h </w:instrText>
+              <w:instrText xml:space="preserve"> PAGEREF _Toc111015857 \h </w:instrText>
             </w:r>
             <w:r>
               <w:rPr>
@@ -1925,7 +1927,7 @@
               <w:noProof/>
             </w:rPr>
           </w:pPr>
-          <w:hyperlink w:anchor="_Toc110584681" w:history="1">
+          <w:hyperlink w:anchor="_Toc111015858" w:history="1">
             <w:r>
               <w:rPr>
                 <w:rStyle w:val="Hyperlink"/>
@@ -1945,6 +1947,90 @@
                 <w:rStyle w:val="Hyperlink"/>
                 <w:noProof/>
               </w:rPr>
+              <w:t>Framework</w:t>
+            </w:r>
+            <w:r>
+              <w:rPr>
+                <w:noProof/>
+                <w:webHidden/>
+              </w:rPr>
+              <w:tab/>
+            </w:r>
+            <w:r>
+              <w:rPr>
+                <w:noProof/>
+                <w:webHidden/>
+              </w:rPr>
+              <w:fldChar w:fldCharType="begin"/>
+            </w:r>
+            <w:r>
+              <w:rPr>
+                <w:noProof/>
+                <w:webHidden/>
+              </w:rPr>
+              <w:instrText xml:space="preserve"> PAGEREF _Toc111015858 \h </w:instrText>
+            </w:r>
+            <w:r>
+              <w:rPr>
+                <w:noProof/>
+                <w:webHidden/>
+              </w:rPr>
+            </w:r>
+            <w:r>
+              <w:rPr>
+                <w:noProof/>
+                <w:webHidden/>
+              </w:rPr>
+              <w:fldChar w:fldCharType="separate"/>
+            </w:r>
+            <w:r>
+              <w:rPr>
+                <w:noProof/>
+                <w:webHidden/>
+              </w:rPr>
+              <w:t>5</w:t>
+            </w:r>
+            <w:r>
+              <w:rPr>
+                <w:noProof/>
+                <w:webHidden/>
+              </w:rPr>
+              <w:fldChar w:fldCharType="end"/>
+            </w:r>
+          </w:hyperlink>
+        </w:p>
+        <w:p>
+          <w:pPr>
+            <w:pStyle w:val="Sumrio2"/>
+            <w:tabs>
+              <w:tab w:val="left" w:pos="880"/>
+              <w:tab w:val="right" w:leader="dot" w:pos="8494"/>
+            </w:tabs>
+            <w:rPr>
+              <w:rFonts w:cstheme="minorBidi"/>
+              <w:noProof/>
+            </w:rPr>
+          </w:pPr>
+          <w:hyperlink w:anchor="_Toc111015859" w:history="1">
+            <w:r>
+              <w:rPr>
+                <w:rStyle w:val="Hyperlink"/>
+                <w:noProof/>
+              </w:rPr>
+              <w:t>4.7</w:t>
+            </w:r>
+            <w:r>
+              <w:rPr>
+                <w:rFonts w:cstheme="minorBidi"/>
+                <w:noProof/>
+              </w:rPr>
+              <w:tab/>
+            </w:r>
+            <w:r>
+              <w:rPr>
+                <w:rStyle w:val="Hyperlink"/>
+                <w:noProof/>
+              </w:rPr>
               <w:t>Bootstrap</w:t>
             </w:r>
             <w:r>
@@ -1966,7 +2052,91 @@
                 <w:noProof/>
                 <w:webHidden/>
               </w:rPr>
-              <w:instrText xml:space="preserve"> PAGEREF _Toc110584681 \h </w:instrText>
+              <w:instrText xml:space="preserve"> PAGEREF _Toc111015859 \h </w:instrText>
+            </w:r>
+            <w:r>
+              <w:rPr>
+                <w:noProof/>
+                <w:webHidden/>
+              </w:rPr>
+            </w:r>
+            <w:r>
+              <w:rPr>
+                <w:noProof/>
+                <w:webHidden/>
+              </w:rPr>
+              <w:fldChar w:fldCharType="separate"/>
+            </w:r>
+            <w:r>
+              <w:rPr>
+                <w:noProof/>
+                <w:webHidden/>
+              </w:rPr>
+              <w:t>5</w:t>
+            </w:r>
+            <w:r>
+              <w:rPr>
+                <w:noProof/>
+                <w:webHidden/>
+              </w:rPr>
+              <w:fldChar w:fldCharType="end"/>
+            </w:r>
+          </w:hyperlink>
+        </w:p>
+        <w:p>
+          <w:pPr>
+            <w:pStyle w:val="Sumrio2"/>
+            <w:tabs>
+              <w:tab w:val="left" w:pos="880"/>
+              <w:tab w:val="right" w:leader="dot" w:pos="8494"/>
+            </w:tabs>
+            <w:rPr>
+              <w:rFonts w:cstheme="minorBidi"/>
+              <w:noProof/>
+            </w:rPr>
+          </w:pPr>
+          <w:hyperlink w:anchor="_Toc111015860" w:history="1">
+            <w:r>
+              <w:rPr>
+                <w:rStyle w:val="Hyperlink"/>
+                <w:noProof/>
+              </w:rPr>
+              <w:t>4.8</w:t>
+            </w:r>
+            <w:r>
+              <w:rPr>
+                <w:rFonts w:cstheme="minorBidi"/>
+                <w:noProof/>
+              </w:rPr>
+              <w:tab/>
+            </w:r>
+            <w:r>
+              <w:rPr>
+                <w:rStyle w:val="Hyperlink"/>
+                <w:noProof/>
+              </w:rPr>
+              <w:t>Resultados Esperados</w:t>
+            </w:r>
+            <w:r>
+              <w:rPr>
+                <w:noProof/>
+                <w:webHidden/>
+              </w:rPr>
+              <w:tab/>
+            </w:r>
+            <w:r>
+              <w:rPr>
+                <w:noProof/>
+                <w:webHidden/>
+              </w:rPr>
+              <w:fldChar w:fldCharType="begin"/>
+            </w:r>
+            <w:r>
+              <w:rPr>
+                <w:noProof/>
+                <w:webHidden/>
+              </w:rPr>
+              <w:instrText xml:space="preserve"> PAGEREF _Toc111015860 \h </w:instrText>
             </w:r>
             <w:r>
               <w:rPr>
@@ -2009,7 +2179,7 @@
               <w:noProof/>
             </w:rPr>
           </w:pPr>
-          <w:hyperlink w:anchor="_Toc110584682" w:history="1">
+          <w:hyperlink w:anchor="_Toc111015861" w:history="1">
             <w:r>
               <w:rPr>
                 <w:rStyle w:val="Hyperlink"/>
@@ -2050,7 +2220,7 @@
                 <w:noProof/>
                 <w:webHidden/>
               </w:rPr>
-              <w:instrText xml:space="preserve"> PAGEREF _Toc110584682 \h </w:instrText>
+              <w:instrText xml:space="preserve"> PAGEREF _Toc111015861 \h </w:instrText>
             </w:r>
             <w:r>
               <w:rPr>
@@ -2093,7 +2263,7 @@
               <w:noProof/>
             </w:rPr>
           </w:pPr>
-          <w:hyperlink w:anchor="_Toc110584683" w:history="1">
+          <w:hyperlink w:anchor="_Toc111015862" w:history="1">
             <w:r>
               <w:rPr>
                 <w:rStyle w:val="Hyperlink"/>
@@ -2134,7 +2304,7 @@
                 <w:noProof/>
                 <w:webHidden/>
               </w:rPr>
-              <w:instrText xml:space="preserve"> PAGEREF _Toc110584683 \h </w:instrText>
+              <w:instrText xml:space="preserve"> PAGEREF _Toc111015862 \h </w:instrText>
             </w:r>
             <w:r>
               <w:rPr>
@@ -2177,7 +2347,7 @@
               <w:noProof/>
             </w:rPr>
           </w:pPr>
-          <w:hyperlink w:anchor="_Toc110584684" w:history="1">
+          <w:hyperlink w:anchor="_Toc111015863" w:history="1">
             <w:r>
               <w:rPr>
                 <w:rStyle w:val="Hyperlink"/>
@@ -2218,7 +2388,7 @@
                 <w:noProof/>
                 <w:webHidden/>
               </w:rPr>
-              <w:instrText xml:space="preserve"> PAGEREF _Toc110584684 \h </w:instrText>
+              <w:instrText xml:space="preserve"> PAGEREF _Toc111015863 \h </w:instrText>
             </w:r>
             <w:r>
               <w:rPr>
@@ -2261,7 +2431,7 @@
               <w:noProof/>
             </w:rPr>
           </w:pPr>
-          <w:hyperlink w:anchor="_Toc110584685" w:history="1">
+          <w:hyperlink w:anchor="_Toc111015864" w:history="1">
             <w:r>
               <w:rPr>
                 <w:rStyle w:val="Hyperlink"/>
@@ -2302,7 +2472,7 @@
                 <w:noProof/>
                 <w:webHidden/>
               </w:rPr>
-              <w:instrText xml:space="preserve"> PAGEREF _Toc110584685 \h </w:instrText>
+              <w:instrText xml:space="preserve"> PAGEREF _Toc111015864 \h </w:instrText>
             </w:r>
             <w:r>
               <w:rPr>
@@ -2322,7 +2492,7 @@
                 <w:noProof/>
                 <w:webHidden/>
               </w:rPr>
-              <w:t>5</w:t>
+              <w:t>6</w:t>
             </w:r>
             <w:r>
               <w:rPr>
@@ -2345,7 +2515,7 @@
               <w:noProof/>
             </w:rPr>
           </w:pPr>
-          <w:hyperlink w:anchor="_Toc110584686" w:history="1">
+          <w:hyperlink w:anchor="_Toc111015865" w:history="1">
             <w:r>
               <w:rPr>
                 <w:rStyle w:val="Hyperlink"/>
@@ -2386,7 +2556,7 @@
                 <w:noProof/>
                 <w:webHidden/>
               </w:rPr>
-              <w:instrText xml:space="preserve"> PAGEREF _Toc110584686 \h </w:instrText>
+              <w:instrText xml:space="preserve"> PAGEREF _Toc111015865 \h </w:instrText>
             </w:r>
             <w:r>
               <w:rPr>
@@ -2406,7 +2576,7 @@
                 <w:noProof/>
                 <w:webHidden/>
               </w:rPr>
-              <w:t>5</w:t>
+              <w:t>6</w:t>
             </w:r>
             <w:r>
               <w:rPr>
@@ -2429,7 +2599,7 @@
               <w:noProof/>
             </w:rPr>
           </w:pPr>
-          <w:hyperlink w:anchor="_Toc110584687" w:history="1">
+          <w:hyperlink w:anchor="_Toc111015866" w:history="1">
             <w:r>
               <w:rPr>
                 <w:rStyle w:val="Hyperlink"/>
@@ -2470,7 +2640,7 @@
                 <w:noProof/>
                 <w:webHidden/>
               </w:rPr>
-              <w:instrText xml:space="preserve"> PAGEREF _Toc110584687 \h </w:instrText>
+              <w:instrText xml:space="preserve"> PAGEREF _Toc111015866 \h </w:instrText>
             </w:r>
             <w:r>
               <w:rPr>
@@ -2513,7 +2683,7 @@
               <w:noProof/>
             </w:rPr>
           </w:pPr>
-          <w:hyperlink w:anchor="_Toc110584688" w:history="1">
+          <w:hyperlink w:anchor="_Toc111015867" w:history="1">
             <w:r>
               <w:rPr>
                 <w:rStyle w:val="Hyperlink"/>
@@ -2554,7 +2724,7 @@
                 <w:noProof/>
                 <w:webHidden/>
               </w:rPr>
-              <w:instrText xml:space="preserve"> PAGEREF _Toc110584688 \h </w:instrText>
+              <w:instrText xml:space="preserve"> PAGEREF _Toc111015867 \h </w:instrText>
             </w:r>
             <w:r>
               <w:rPr>
@@ -2597,7 +2767,7 @@
               <w:noProof/>
             </w:rPr>
           </w:pPr>
-          <w:hyperlink w:anchor="_Toc110584689" w:history="1">
+          <w:hyperlink w:anchor="_Toc111015868" w:history="1">
             <w:r>
               <w:rPr>
                 <w:rStyle w:val="Hyperlink"/>
@@ -2638,7 +2808,7 @@
                 <w:noProof/>
                 <w:webHidden/>
               </w:rPr>
-              <w:instrText xml:space="preserve"> PAGEREF _Toc110584689 \h </w:instrText>
+              <w:instrText xml:space="preserve"> PAGEREF _Toc111015868 \h </w:instrText>
             </w:r>
             <w:r>
               <w:rPr>
@@ -2681,7 +2851,7 @@
               <w:noProof/>
             </w:rPr>
           </w:pPr>
-          <w:hyperlink w:anchor="_Toc110584690" w:history="1">
+          <w:hyperlink w:anchor="_Toc111015869" w:history="1">
             <w:r>
               <w:rPr>
                 <w:rStyle w:val="Hyperlink"/>
@@ -2722,7 +2892,7 @@
                 <w:noProof/>
                 <w:webHidden/>
               </w:rPr>
-              <w:instrText xml:space="preserve"> PAGEREF _Toc110584690 \h </w:instrText>
+              <w:instrText xml:space="preserve"> PAGEREF _Toc111015869 \h </w:instrText>
             </w:r>
             <w:r>
               <w:rPr>
@@ -2765,7 +2935,7 @@
               <w:noProof/>
             </w:rPr>
           </w:pPr>
-          <w:hyperlink w:anchor="_Toc110584691" w:history="1">
+          <w:hyperlink w:anchor="_Toc111015870" w:history="1">
             <w:r>
               <w:rPr>
                 <w:rStyle w:val="Hyperlink"/>
@@ -2806,7 +2976,7 @@
                 <w:noProof/>
                 <w:webHidden/>
               </w:rPr>
-              <w:instrText xml:space="preserve"> PAGEREF _Toc110584691 \h </w:instrText>
+              <w:instrText xml:space="preserve"> PAGEREF _Toc111015870 \h </w:instrText>
             </w:r>
             <w:r>
               <w:rPr>
@@ -2849,7 +3019,7 @@
               <w:noProof/>
             </w:rPr>
           </w:pPr>
-          <w:hyperlink w:anchor="_Toc110584692" w:history="1">
+          <w:hyperlink w:anchor="_Toc111015871" w:history="1">
             <w:r>
               <w:rPr>
                 <w:rStyle w:val="Hyperlink"/>
@@ -2890,7 +3060,7 @@
                 <w:noProof/>
                 <w:webHidden/>
               </w:rPr>
-              <w:instrText xml:space="preserve"> PAGEREF _Toc110584692 \h </w:instrText>
+              <w:instrText xml:space="preserve"> PAGEREF _Toc111015871 \h </w:instrText>
             </w:r>
             <w:r>
               <w:rPr>
@@ -2933,7 +3103,7 @@
               <w:noProof/>
             </w:rPr>
           </w:pPr>
-          <w:hyperlink w:anchor="_Toc110584693" w:history="1">
+          <w:hyperlink w:anchor="_Toc111015872" w:history="1">
             <w:r>
               <w:rPr>
                 <w:rStyle w:val="Hyperlink"/>
@@ -2974,7 +3144,7 @@
                 <w:noProof/>
                 <w:webHidden/>
               </w:rPr>
-              <w:instrText xml:space="preserve"> PAGEREF _Toc110584693 \h </w:instrText>
+              <w:instrText xml:space="preserve"> PAGEREF _Toc111015872 \h </w:instrText>
             </w:r>
             <w:r>
               <w:rPr>
@@ -3017,7 +3187,7 @@
               <w:noProof/>
             </w:rPr>
           </w:pPr>
-          <w:hyperlink w:anchor="_Toc110584694" w:history="1">
+          <w:hyperlink w:anchor="_Toc111015873" w:history="1">
             <w:r>
               <w:rPr>
                 <w:rStyle w:val="Hyperlink"/>
@@ -3058,7 +3228,7 @@
                 <w:noProof/>
                 <w:webHidden/>
               </w:rPr>
-              <w:instrText xml:space="preserve"> PAGEREF _Toc110584694 \h </w:instrText>
+              <w:instrText xml:space="preserve"> PAGEREF _Toc111015873 \h </w:instrText>
             </w:r>
             <w:r>
               <w:rPr>
@@ -3170,7 +3340,7 @@
       <w:pPr>
         <w:pStyle w:val="Ttulo1"/>
       </w:pPr>
-      <w:bookmarkStart w:id="0" w:name="_Toc110584670"/>
+      <w:bookmarkStart w:id="0" w:name="_Toc111015847"/>
       <w:r>
         <w:t>INTRODUÇÃO</w:t>
       </w:r>
@@ -3207,7 +3377,7 @@
       <w:pPr>
         <w:pStyle w:val="Ttulo1"/>
       </w:pPr>
-      <w:bookmarkStart w:id="1" w:name="_Toc110584671"/>
+      <w:bookmarkStart w:id="1" w:name="_Toc111015848"/>
       <w:r>
         <w:t>OBJETIVOS</w:t>
       </w:r>
@@ -3217,7 +3387,7 @@
       <w:pPr>
         <w:pStyle w:val="Ttulo2"/>
       </w:pPr>
-      <w:bookmarkStart w:id="2" w:name="_Toc110584672"/>
+      <w:bookmarkStart w:id="2" w:name="_Toc111015849"/>
       <w:r>
         <w:t xml:space="preserve">Objetivo </w:t>
       </w:r>
@@ -3234,12 +3404,152 @@
     </w:p>
     <w:p>
       <w:pPr>
-        <w:rPr>
-          <w:rFonts w:ascii="Arial" w:hAnsi="Arial" w:cs="Arial"/>
-          <w:sz w:val="24"/>
-          <w:szCs w:val="24"/>
-        </w:rPr>
-      </w:pPr>
+        <w:ind w:firstLine="576"/>
+        <w:jc w:val="both"/>
+        <w:rPr>
+          <w:rFonts w:ascii="Arial" w:hAnsi="Arial" w:cs="Arial"/>
+          <w:sz w:val="24"/>
+          <w:szCs w:val="24"/>
+        </w:rPr>
+      </w:pPr>
+      <w:r>
+        <w:rPr>
+          <w:rFonts w:ascii="Arial" w:hAnsi="Arial" w:cs="Arial"/>
+          <w:sz w:val="24"/>
+          <w:szCs w:val="24"/>
+        </w:rPr>
+        <w:t>O objetivo geral deste trabalho</w:t>
+      </w:r>
+      <w:r>
+        <w:rPr>
+          <w:rFonts w:ascii="Arial" w:hAnsi="Arial" w:cs="Arial"/>
+          <w:sz w:val="24"/>
+          <w:szCs w:val="24"/>
+        </w:rPr>
+        <w:t xml:space="preserve"> está dividido em duas partes,</w:t>
+      </w:r>
+      <w:r>
+        <w:rPr>
+          <w:rFonts w:ascii="Arial" w:hAnsi="Arial" w:cs="Arial"/>
+          <w:sz w:val="24"/>
+          <w:szCs w:val="24"/>
+        </w:rPr>
+        <w:t xml:space="preserve"> realizar </w:t>
+      </w:r>
+      <w:r>
+        <w:rPr>
+          <w:rFonts w:ascii="Arial" w:hAnsi="Arial" w:cs="Arial"/>
+          <w:sz w:val="24"/>
+          <w:szCs w:val="24"/>
+        </w:rPr>
+        <w:t>uma revisão bibliográfica para oferecer um panorama quanto a qualidade</w:t>
+      </w:r>
+      <w:r>
+        <w:rPr>
+          <w:rFonts w:ascii="Arial" w:hAnsi="Arial" w:cs="Arial"/>
+          <w:sz w:val="24"/>
+          <w:szCs w:val="24"/>
+        </w:rPr>
+        <w:t xml:space="preserve"> da alimentação da população brasileira e</w:t>
+      </w:r>
+      <w:r>
+        <w:rPr>
+          <w:rFonts w:ascii="Arial" w:hAnsi="Arial" w:cs="Arial"/>
+          <w:sz w:val="24"/>
+          <w:szCs w:val="24"/>
+        </w:rPr>
+        <w:t xml:space="preserve"> criar um </w:t>
+      </w:r>
+      <w:r>
+        <w:rPr>
+          <w:rFonts w:ascii="Arial" w:hAnsi="Arial" w:cs="Arial"/>
+          <w:sz w:val="24"/>
+          <w:szCs w:val="24"/>
+        </w:rPr>
+        <w:t>PWA (</w:t>
+      </w:r>
+      <w:proofErr w:type="spellStart"/>
+      <w:r>
+        <w:rPr>
+          <w:rFonts w:ascii="Arial" w:hAnsi="Arial" w:cs="Arial"/>
+          <w:sz w:val="24"/>
+          <w:szCs w:val="24"/>
+        </w:rPr>
+        <w:t>Progressive</w:t>
+      </w:r>
+      <w:proofErr w:type="spellEnd"/>
+      <w:r>
+        <w:rPr>
+          <w:rFonts w:ascii="Arial" w:hAnsi="Arial" w:cs="Arial"/>
+          <w:sz w:val="24"/>
+          <w:szCs w:val="24"/>
+        </w:rPr>
+        <w:t xml:space="preserve"> Web App), </w:t>
+      </w:r>
+      <w:r>
+        <w:rPr>
+          <w:rFonts w:ascii="Arial" w:hAnsi="Arial" w:cs="Arial"/>
+          <w:sz w:val="24"/>
+          <w:szCs w:val="24"/>
+        </w:rPr>
+        <w:t xml:space="preserve">sistema </w:t>
+      </w:r>
+      <w:r>
+        <w:rPr>
+          <w:rFonts w:ascii="Arial" w:hAnsi="Arial" w:cs="Arial"/>
+          <w:sz w:val="24"/>
+          <w:szCs w:val="24"/>
+        </w:rPr>
+        <w:t xml:space="preserve">com funcionamento tanto para a Web quanto para Mobile, com </w:t>
+      </w:r>
+      <w:r>
+        <w:rPr>
+          <w:rFonts w:ascii="Arial" w:hAnsi="Arial" w:cs="Arial"/>
+          <w:sz w:val="24"/>
+          <w:szCs w:val="24"/>
+        </w:rPr>
+        <w:t xml:space="preserve">diversas </w:t>
+      </w:r>
+      <w:r>
+        <w:rPr>
+          <w:rFonts w:ascii="Arial" w:hAnsi="Arial" w:cs="Arial"/>
+          <w:sz w:val="24"/>
+          <w:szCs w:val="24"/>
+        </w:rPr>
+        <w:t xml:space="preserve">informações </w:t>
+      </w:r>
+      <w:r>
+        <w:rPr>
+          <w:rFonts w:ascii="Arial" w:hAnsi="Arial" w:cs="Arial"/>
+          <w:sz w:val="24"/>
+          <w:szCs w:val="24"/>
+        </w:rPr>
+        <w:t xml:space="preserve">sobre como as pessoas podem </w:t>
+      </w:r>
+      <w:r>
+        <w:rPr>
+          <w:rFonts w:ascii="Arial" w:hAnsi="Arial" w:cs="Arial"/>
+          <w:sz w:val="24"/>
+          <w:szCs w:val="24"/>
+        </w:rPr>
+        <w:t>melhorar a sua qualidade de vida</w:t>
+      </w:r>
+      <w:r>
+        <w:rPr>
+          <w:rFonts w:ascii="Arial" w:hAnsi="Arial" w:cs="Arial"/>
+          <w:sz w:val="24"/>
+          <w:szCs w:val="24"/>
+        </w:rPr>
+        <w:t xml:space="preserve"> </w:t>
+      </w:r>
+      <w:r>
+        <w:rPr>
+          <w:rFonts w:ascii="Arial" w:hAnsi="Arial" w:cs="Arial"/>
+          <w:sz w:val="24"/>
+          <w:szCs w:val="24"/>
+        </w:rPr>
+        <w:t>por meio da nutrição necessária para cada tipo de pessoa.</w:t>
+      </w:r>
     </w:p>
     <w:p>
       <w:pPr>
@@ -3254,7 +3564,7 @@
       <w:pPr>
         <w:pStyle w:val="Ttulo2"/>
       </w:pPr>
-      <w:bookmarkStart w:id="3" w:name="_Toc110584673"/>
+      <w:bookmarkStart w:id="3" w:name="_Toc111015850"/>
       <w:r>
         <w:t xml:space="preserve">Objetivos </w:t>
       </w:r>
@@ -3268,12 +3578,55 @@
     </w:p>
     <w:p>
       <w:pPr>
-        <w:rPr>
-          <w:rFonts w:ascii="Arial" w:hAnsi="Arial" w:cs="Arial"/>
-          <w:sz w:val="24"/>
-          <w:szCs w:val="24"/>
-        </w:rPr>
-      </w:pPr>
+        <w:pStyle w:val="PargrafodaLista"/>
+        <w:numPr>
+          <w:ilvl w:val="0"/>
+          <w:numId w:val="10"/>
+        </w:numPr>
+        <w:rPr>
+          <w:rFonts w:ascii="Arial" w:hAnsi="Arial" w:cs="Arial"/>
+          <w:sz w:val="24"/>
+          <w:szCs w:val="24"/>
+        </w:rPr>
+      </w:pPr>
+      <w:r>
+        <w:rPr>
+          <w:rFonts w:ascii="Arial" w:hAnsi="Arial" w:cs="Arial"/>
+          <w:sz w:val="24"/>
+          <w:szCs w:val="24"/>
+        </w:rPr>
+        <w:t xml:space="preserve">Pesquisar como funciona o encaminhamento de uma base nutricional para </w:t>
+      </w:r>
+      <w:r>
+        <w:rPr>
+          <w:rFonts w:ascii="Arial" w:hAnsi="Arial" w:cs="Arial"/>
+          <w:sz w:val="24"/>
+          <w:szCs w:val="24"/>
+        </w:rPr>
+        <w:t>determinados tipos de pessoas.</w:t>
+      </w:r>
+    </w:p>
+    <w:p>
+      <w:pPr>
+        <w:pStyle w:val="PargrafodaLista"/>
+        <w:numPr>
+          <w:ilvl w:val="0"/>
+          <w:numId w:val="10"/>
+        </w:numPr>
+        <w:rPr>
+          <w:rFonts w:ascii="Arial" w:hAnsi="Arial" w:cs="Arial"/>
+          <w:sz w:val="24"/>
+          <w:szCs w:val="24"/>
+        </w:rPr>
+      </w:pPr>
+      <w:r>
+        <w:rPr>
+          <w:rFonts w:ascii="Arial" w:hAnsi="Arial" w:cs="Arial"/>
+          <w:sz w:val="24"/>
+          <w:szCs w:val="24"/>
+        </w:rPr>
+        <w:t xml:space="preserve">Comprovar </w:t>
+      </w:r>
     </w:p>
     <w:p>
       <w:pPr>
@@ -3288,7 +3641,7 @@
       <w:pPr>
         <w:pStyle w:val="Ttulo1"/>
       </w:pPr>
-      <w:bookmarkStart w:id="4" w:name="_Toc110584674"/>
+      <w:bookmarkStart w:id="4" w:name="_Toc111015851"/>
       <w:r>
         <w:t>JUSTIFICATIVA</w:t>
       </w:r>
@@ -3325,7 +3678,7 @@
       <w:pPr>
         <w:pStyle w:val="Ttulo1"/>
       </w:pPr>
-      <w:bookmarkStart w:id="5" w:name="_Toc110584675"/>
+      <w:bookmarkStart w:id="5" w:name="_Toc111015852"/>
       <w:r>
         <w:t>REFERENCIAL TEÓRICO</w:t>
       </w:r>
@@ -3378,13 +3731,165 @@
     </w:p>
     <w:p>
       <w:pPr>
+        <w:rPr>
+          <w:rFonts w:ascii="Arial" w:hAnsi="Arial" w:cs="Arial"/>
+          <w:sz w:val="24"/>
+          <w:szCs w:val="24"/>
+        </w:rPr>
+      </w:pPr>
+    </w:p>
+    <w:p>
+      <w:pPr>
         <w:pStyle w:val="Ttulo2"/>
       </w:pPr>
-      <w:bookmarkStart w:id="6" w:name="_Toc110584676"/>
+      <w:bookmarkStart w:id="6" w:name="_Toc111015853"/>
+      <w:r>
+        <w:t>Metodologia</w:t>
+      </w:r>
+      <w:bookmarkEnd w:id="6"/>
+    </w:p>
+    <w:p>
+      <w:pPr>
+        <w:ind w:firstLine="576"/>
+        <w:jc w:val="both"/>
+        <w:rPr>
+          <w:rFonts w:ascii="Arial" w:hAnsi="Arial" w:cs="Arial"/>
+          <w:sz w:val="24"/>
+          <w:szCs w:val="24"/>
+        </w:rPr>
+      </w:pPr>
+      <w:r>
+        <w:rPr>
+          <w:rFonts w:ascii="Arial" w:hAnsi="Arial" w:cs="Arial"/>
+          <w:sz w:val="24"/>
+          <w:szCs w:val="24"/>
+        </w:rPr>
+        <w:t>O</w:t>
+      </w:r>
+      <w:r>
+        <w:rPr>
+          <w:rFonts w:ascii="Arial" w:hAnsi="Arial" w:cs="Arial"/>
+          <w:sz w:val="24"/>
+          <w:szCs w:val="24"/>
+        </w:rPr>
+        <w:t>s</w:t>
+      </w:r>
+      <w:r>
+        <w:rPr>
+          <w:rFonts w:ascii="Arial" w:hAnsi="Arial" w:cs="Arial"/>
+          <w:sz w:val="24"/>
+          <w:szCs w:val="24"/>
+        </w:rPr>
+        <w:t xml:space="preserve"> tipo</w:t>
+      </w:r>
+      <w:r>
+        <w:rPr>
+          <w:rFonts w:ascii="Arial" w:hAnsi="Arial" w:cs="Arial"/>
+          <w:sz w:val="24"/>
+          <w:szCs w:val="24"/>
+        </w:rPr>
+        <w:t>s</w:t>
+      </w:r>
+      <w:r>
+        <w:rPr>
+          <w:rFonts w:ascii="Arial" w:hAnsi="Arial" w:cs="Arial"/>
+          <w:sz w:val="24"/>
+          <w:szCs w:val="24"/>
+        </w:rPr>
+        <w:t xml:space="preserve"> de pesquisa utilizada</w:t>
+      </w:r>
+      <w:r>
+        <w:rPr>
+          <w:rFonts w:ascii="Arial" w:hAnsi="Arial" w:cs="Arial"/>
+          <w:sz w:val="24"/>
+          <w:szCs w:val="24"/>
+        </w:rPr>
+        <w:t>s</w:t>
+      </w:r>
+      <w:r>
+        <w:rPr>
+          <w:rFonts w:ascii="Arial" w:hAnsi="Arial" w:cs="Arial"/>
+          <w:sz w:val="24"/>
+          <w:szCs w:val="24"/>
+        </w:rPr>
+        <w:t xml:space="preserve"> neste trabalho fo</w:t>
+      </w:r>
+      <w:r>
+        <w:rPr>
+          <w:rFonts w:ascii="Arial" w:hAnsi="Arial" w:cs="Arial"/>
+          <w:sz w:val="24"/>
+          <w:szCs w:val="24"/>
+        </w:rPr>
+        <w:t>ram</w:t>
+      </w:r>
+      <w:r>
+        <w:rPr>
+          <w:rFonts w:ascii="Arial" w:hAnsi="Arial" w:cs="Arial"/>
+          <w:sz w:val="24"/>
+          <w:szCs w:val="24"/>
+        </w:rPr>
+        <w:t xml:space="preserve"> descritiva e exploratória que</w:t>
+      </w:r>
+      <w:r>
+        <w:rPr>
+          <w:rFonts w:ascii="Arial" w:hAnsi="Arial" w:cs="Arial"/>
+          <w:sz w:val="24"/>
+          <w:szCs w:val="24"/>
+        </w:rPr>
+        <w:t xml:space="preserve"> </w:t>
+      </w:r>
+      <w:r>
+        <w:rPr>
+          <w:rFonts w:ascii="Arial" w:hAnsi="Arial" w:cs="Arial"/>
+          <w:sz w:val="24"/>
+          <w:szCs w:val="24"/>
+        </w:rPr>
+        <w:t>se relacionam com base nos objetivos. Descritiva pela finalidade de analisar dados de fontes confiáveis, como artigos científicos, para que os objetivos sejam alcançados e exploratória por explorarmos dados de questionários feitos com pessoas, para termos noção sobre o tema estudado</w:t>
+      </w:r>
+      <w:r>
+        <w:rPr>
+          <w:rFonts w:ascii="Arial" w:hAnsi="Arial" w:cs="Arial"/>
+          <w:sz w:val="24"/>
+          <w:szCs w:val="24"/>
+        </w:rPr>
+        <w:t>,</w:t>
+      </w:r>
+      <w:r>
+        <w:rPr>
+          <w:rFonts w:ascii="Arial" w:hAnsi="Arial" w:cs="Arial"/>
+          <w:sz w:val="24"/>
+          <w:szCs w:val="24"/>
+        </w:rPr>
+        <w:t xml:space="preserve"> suas vantagens e necessidades.</w:t>
+      </w:r>
+    </w:p>
+    <w:p>
+      <w:pPr>
+        <w:rPr>
+          <w:rFonts w:ascii="Arial" w:hAnsi="Arial" w:cs="Arial"/>
+          <w:sz w:val="24"/>
+          <w:szCs w:val="24"/>
+        </w:rPr>
+      </w:pPr>
+    </w:p>
+    <w:p>
+      <w:pPr>
+        <w:rPr>
+          <w:rFonts w:ascii="Arial" w:hAnsi="Arial" w:cs="Arial"/>
+          <w:sz w:val="24"/>
+          <w:szCs w:val="24"/>
+        </w:rPr>
+      </w:pPr>
+    </w:p>
+    <w:p>
+      <w:pPr>
+        <w:pStyle w:val="Ttulo2"/>
+      </w:pPr>
+      <w:bookmarkStart w:id="7" w:name="_Toc111015854"/>
       <w:r>
         <w:t>HTML</w:t>
       </w:r>
-      <w:bookmarkEnd w:id="6"/>
+      <w:bookmarkEnd w:id="7"/>
     </w:p>
     <w:p>
       <w:pPr>
@@ -3408,11 +3913,11 @@
       <w:pPr>
         <w:pStyle w:val="Ttulo2"/>
       </w:pPr>
-      <w:bookmarkStart w:id="7" w:name="_Toc110584677"/>
+      <w:bookmarkStart w:id="8" w:name="_Toc111015855"/>
       <w:r>
         <w:t>CSS</w:t>
       </w:r>
-      <w:bookmarkEnd w:id="7"/>
+      <w:bookmarkEnd w:id="8"/>
     </w:p>
     <w:p>
       <w:pPr>
@@ -3436,12 +3941,12 @@
       <w:pPr>
         <w:pStyle w:val="Ttulo2"/>
       </w:pPr>
-      <w:bookmarkStart w:id="8" w:name="_Toc110584678"/>
+      <w:bookmarkStart w:id="9" w:name="_Toc111015856"/>
       <w:proofErr w:type="spellStart"/>
       <w:r>
         <w:t>JavaScript</w:t>
       </w:r>
-      <w:bookmarkEnd w:id="8"/>
+      <w:bookmarkEnd w:id="9"/>
       <w:proofErr w:type="spellEnd"/>
     </w:p>
     <w:p>
@@ -3466,11 +3971,11 @@
       <w:pPr>
         <w:pStyle w:val="Ttulo2"/>
       </w:pPr>
-      <w:bookmarkStart w:id="9" w:name="_Toc110584679"/>
+      <w:bookmarkStart w:id="10" w:name="_Toc111015857"/>
       <w:r>
         <w:t>PHP</w:t>
       </w:r>
-      <w:bookmarkEnd w:id="9"/>
+      <w:bookmarkEnd w:id="10"/>
     </w:p>
     <w:p>
       <w:pPr>
@@ -3494,11 +3999,11 @@
       <w:pPr>
         <w:pStyle w:val="Ttulo2"/>
       </w:pPr>
-      <w:bookmarkStart w:id="10" w:name="_Toc110584680"/>
+      <w:bookmarkStart w:id="11" w:name="_Toc111015858"/>
       <w:r>
         <w:t>Framework</w:t>
       </w:r>
-      <w:bookmarkEnd w:id="10"/>
+      <w:bookmarkEnd w:id="11"/>
     </w:p>
     <w:p>
       <w:pPr>
@@ -3522,12 +4027,12 @@
       <w:pPr>
         <w:pStyle w:val="Ttulo2"/>
       </w:pPr>
-      <w:bookmarkStart w:id="11" w:name="_Toc110584681"/>
+      <w:bookmarkStart w:id="12" w:name="_Toc111015859"/>
       <w:proofErr w:type="spellStart"/>
       <w:r>
         <w:t>Bootstrap</w:t>
       </w:r>
-      <w:bookmarkEnd w:id="11"/>
+      <w:bookmarkEnd w:id="12"/>
       <w:proofErr w:type="spellEnd"/>
     </w:p>
     <w:p>
@@ -3550,6 +4055,34 @@
     </w:p>
     <w:p>
       <w:pPr>
+        <w:pStyle w:val="Ttulo2"/>
+      </w:pPr>
+      <w:bookmarkStart w:id="13" w:name="_Toc111015860"/>
+      <w:r>
+        <w:t>Resultados Esperados</w:t>
+      </w:r>
+      <w:bookmarkEnd w:id="13"/>
+    </w:p>
+    <w:p>
+      <w:pPr>
+        <w:rPr>
+          <w:rFonts w:ascii="Arial" w:hAnsi="Arial" w:cs="Arial"/>
+          <w:sz w:val="24"/>
+          <w:szCs w:val="24"/>
+        </w:rPr>
+      </w:pPr>
+    </w:p>
+    <w:p>
+      <w:pPr>
+        <w:rPr>
+          <w:rFonts w:ascii="Arial" w:hAnsi="Arial" w:cs="Arial"/>
+          <w:sz w:val="24"/>
+          <w:szCs w:val="24"/>
+        </w:rPr>
+      </w:pPr>
+    </w:p>
+    <w:p>
+      <w:pPr>
         <w:rPr>
           <w:rFonts w:ascii="Arial" w:hAnsi="Arial" w:cs="Arial"/>
           <w:sz w:val="24"/>
@@ -3561,11 +4094,11 @@
       <w:pPr>
         <w:pStyle w:val="Ttulo1"/>
       </w:pPr>
-      <w:bookmarkStart w:id="12" w:name="_Toc110584682"/>
+      <w:bookmarkStart w:id="14" w:name="_Toc111015861"/>
       <w:r>
         <w:t>ENGENHARIA DE SOFTWARE</w:t>
       </w:r>
-      <w:bookmarkEnd w:id="12"/>
+      <w:bookmarkEnd w:id="14"/>
     </w:p>
     <w:p>
       <w:pPr>
@@ -3589,11 +4122,11 @@
       <w:pPr>
         <w:pStyle w:val="Ttulo2"/>
       </w:pPr>
-      <w:bookmarkStart w:id="13" w:name="_Toc110584683"/>
+      <w:bookmarkStart w:id="15" w:name="_Toc111015862"/>
       <w:r>
         <w:t>Análise de Requisitos</w:t>
       </w:r>
-      <w:bookmarkEnd w:id="13"/>
+      <w:bookmarkEnd w:id="15"/>
     </w:p>
     <w:p>
       <w:pPr>
@@ -3617,11 +4150,11 @@
       <w:pPr>
         <w:pStyle w:val="Ttulo2"/>
       </w:pPr>
-      <w:bookmarkStart w:id="14" w:name="_Toc110584684"/>
+      <w:bookmarkStart w:id="16" w:name="_Toc111015863"/>
       <w:r>
         <w:t>Casos de Uso</w:t>
       </w:r>
-      <w:bookmarkEnd w:id="14"/>
+      <w:bookmarkEnd w:id="16"/>
     </w:p>
     <w:p>
       <w:pPr>
@@ -3645,11 +4178,11 @@
       <w:pPr>
         <w:pStyle w:val="Ttulo3"/>
       </w:pPr>
-      <w:bookmarkStart w:id="15" w:name="_Toc110584685"/>
+      <w:bookmarkStart w:id="17" w:name="_Toc111015864"/>
       <w:r>
         <w:t>Diagrama de Caso de Uso</w:t>
       </w:r>
-      <w:bookmarkEnd w:id="15"/>
+      <w:bookmarkEnd w:id="17"/>
     </w:p>
     <w:p>
       <w:pPr>
@@ -3673,11 +4206,11 @@
       <w:pPr>
         <w:pStyle w:val="Ttulo2"/>
       </w:pPr>
-      <w:bookmarkStart w:id="16" w:name="_Toc110584686"/>
+      <w:bookmarkStart w:id="18" w:name="_Toc111015865"/>
       <w:r>
         <w:t>Banco de Dados</w:t>
       </w:r>
-      <w:bookmarkEnd w:id="16"/>
+      <w:bookmarkEnd w:id="18"/>
     </w:p>
     <w:p>
       <w:pPr>
@@ -3701,11 +4234,11 @@
       <w:pPr>
         <w:pStyle w:val="Ttulo2"/>
       </w:pPr>
-      <w:bookmarkStart w:id="17" w:name="_Toc110584687"/>
+      <w:bookmarkStart w:id="19" w:name="_Toc111015866"/>
       <w:r>
         <w:t>DER</w:t>
       </w:r>
-      <w:bookmarkEnd w:id="17"/>
+      <w:bookmarkEnd w:id="19"/>
     </w:p>
     <w:p>
       <w:pPr>
@@ -3729,11 +4262,11 @@
       <w:pPr>
         <w:pStyle w:val="Ttulo2"/>
       </w:pPr>
-      <w:bookmarkStart w:id="18" w:name="_Toc110584688"/>
+      <w:bookmarkStart w:id="20" w:name="_Toc111015867"/>
       <w:r>
         <w:t>MER</w:t>
       </w:r>
-      <w:bookmarkEnd w:id="18"/>
+      <w:bookmarkEnd w:id="20"/>
     </w:p>
     <w:p>
       <w:pPr>
@@ -3775,11 +4308,11 @@
       <w:pPr>
         <w:pStyle w:val="Ttulo1"/>
       </w:pPr>
-      <w:bookmarkStart w:id="19" w:name="_Toc110584689"/>
+      <w:bookmarkStart w:id="21" w:name="_Toc111015868"/>
       <w:r>
         <w:t>DESENVOLVIMENTO</w:t>
       </w:r>
-      <w:bookmarkEnd w:id="19"/>
+      <w:bookmarkEnd w:id="21"/>
     </w:p>
     <w:p>
       <w:pPr>
@@ -3803,22 +4336,22 @@
       <w:pPr>
         <w:pStyle w:val="Ttulo1"/>
       </w:pPr>
-      <w:bookmarkStart w:id="20" w:name="_Toc110584690"/>
+      <w:bookmarkStart w:id="22" w:name="_Toc111015869"/>
       <w:r>
         <w:t>EXECUÇÃO DOS SISTEMAS</w:t>
       </w:r>
-      <w:bookmarkEnd w:id="20"/>
+      <w:bookmarkEnd w:id="22"/>
     </w:p>
     <w:p/>
     <w:p>
       <w:pPr>
         <w:pStyle w:val="Ttulo2"/>
       </w:pPr>
-      <w:bookmarkStart w:id="21" w:name="_Toc110584691"/>
+      <w:bookmarkStart w:id="23" w:name="_Toc111015870"/>
       <w:r>
         <w:t>Sistema Web</w:t>
       </w:r>
-      <w:bookmarkEnd w:id="21"/>
+      <w:bookmarkEnd w:id="23"/>
     </w:p>
     <w:p/>
     <w:p/>
@@ -3826,11 +4359,11 @@
       <w:pPr>
         <w:pStyle w:val="Ttulo2"/>
       </w:pPr>
-      <w:bookmarkStart w:id="22" w:name="_Toc110584692"/>
+      <w:bookmarkStart w:id="24" w:name="_Toc111015871"/>
       <w:r>
         <w:t>Aplicativo Móvel</w:t>
       </w:r>
-      <w:bookmarkEnd w:id="22"/>
+      <w:bookmarkEnd w:id="24"/>
     </w:p>
     <w:p>
       <w:pPr>
@@ -3854,11 +4387,11 @@
       <w:pPr>
         <w:pStyle w:val="Ttulo1"/>
       </w:pPr>
-      <w:bookmarkStart w:id="23" w:name="_Toc110584693"/>
+      <w:bookmarkStart w:id="25" w:name="_Toc111015872"/>
       <w:r>
         <w:t>CONCLUSÃO</w:t>
       </w:r>
-      <w:bookmarkEnd w:id="23"/>
+      <w:bookmarkEnd w:id="25"/>
     </w:p>
     <w:p>
       <w:pPr>
@@ -3882,11 +4415,11 @@
       <w:pPr>
         <w:pStyle w:val="Ttulo1"/>
       </w:pPr>
-      <w:bookmarkStart w:id="24" w:name="_Toc110584694"/>
+      <w:bookmarkStart w:id="26" w:name="_Toc111015873"/>
       <w:r>
         <w:t>REFERÊNCIAS BIBLIOGRÁFICAS</w:t>
       </w:r>
-      <w:bookmarkEnd w:id="24"/>
+      <w:bookmarkEnd w:id="26"/>
     </w:p>
     <w:p>
       <w:pPr>
@@ -4434,6 +4967,119 @@
     </w:lvl>
   </w:abstractNum>
   <w:abstractNum w:abstractNumId="4" w15:restartNumberingAfterBreak="0">
+    <w:nsid w:val="1DC55258"/>
+    <w:multiLevelType w:val="hybridMultilevel"/>
+    <w:tmpl w:val="61A67A82"/>
+    <w:lvl w:ilvl="0" w:tplc="04160001">
+      <w:start w:val="1"/>
+      <w:numFmt w:val="bullet"/>
+      <w:lvlText w:val=""/>
+      <w:lvlJc w:val="left"/>
+      <w:pPr>
+        <w:ind w:left="720" w:hanging="360"/>
+      </w:pPr>
+      <w:rPr>
+        <w:rFonts w:ascii="Symbol" w:hAnsi="Symbol" w:hint="default"/>
+      </w:rPr>
+    </w:lvl>
+    <w:lvl w:ilvl="1" w:tplc="04160003" w:tentative="1">
+      <w:start w:val="1"/>
+      <w:numFmt w:val="bullet"/>
+      <w:lvlText w:val="o"/>
+      <w:lvlJc w:val="left"/>
+      <w:pPr>
+        <w:ind w:left="1440" w:hanging="360"/>
+      </w:pPr>
+      <w:rPr>
+        <w:rFonts w:ascii="Courier New" w:hAnsi="Courier New" w:cs="Courier New" w:hint="default"/>
+      </w:rPr>
+    </w:lvl>
+    <w:lvl w:ilvl="2" w:tplc="04160005" w:tentative="1">
+      <w:start w:val="1"/>
+      <w:numFmt w:val="bullet"/>
+      <w:lvlText w:val=""/>
+      <w:lvlJc w:val="left"/>
+      <w:pPr>
+        <w:ind w:left="2160" w:hanging="360"/>
+      </w:pPr>
+      <w:rPr>
+        <w:rFonts w:ascii="Wingdings" w:hAnsi="Wingdings" w:hint="default"/>
+      </w:rPr>
+    </w:lvl>
+    <w:lvl w:ilvl="3" w:tplc="04160001" w:tentative="1">
+      <w:start w:val="1"/>
+      <w:numFmt w:val="bullet"/>
+      <w:lvlText w:val=""/>
+      <w:lvlJc w:val="left"/>
+      <w:pPr>
+        <w:ind w:left="2880" w:hanging="360"/>
+      </w:pPr>
+      <w:rPr>
+        <w:rFonts w:ascii="Symbol" w:hAnsi="Symbol" w:hint="default"/>
+      </w:rPr>
+    </w:lvl>
+    <w:lvl w:ilvl="4" w:tplc="04160003" w:tentative="1">
+      <w:start w:val="1"/>
+      <w:numFmt w:val="bullet"/>
+      <w:lvlText w:val="o"/>
+      <w:lvlJc w:val="left"/>
+      <w:pPr>
+        <w:ind w:left="3600" w:hanging="360"/>
+      </w:pPr>
+      <w:rPr>
+        <w:rFonts w:ascii="Courier New" w:hAnsi="Courier New" w:cs="Courier New" w:hint="default"/>
+      </w:rPr>
+    </w:lvl>
+    <w:lvl w:ilvl="5" w:tplc="04160005" w:tentative="1">
+      <w:start w:val="1"/>
+      <w:numFmt w:val="bullet"/>
+      <w:lvlText w:val=""/>
+      <w:lvlJc w:val="left"/>
+      <w:pPr>
+        <w:ind w:left="4320" w:hanging="360"/>
+      </w:pPr>
+      <w:rPr>
+        <w:rFonts w:ascii="Wingdings" w:hAnsi="Wingdings" w:hint="default"/>
+      </w:rPr>
+    </w:lvl>
+    <w:lvl w:ilvl="6" w:tplc="04160001" w:tentative="1">
+      <w:start w:val="1"/>
+      <w:numFmt w:val="bullet"/>
+      <w:lvlText w:val=""/>
+      <w:lvlJc w:val="left"/>
+      <w:pPr>
+        <w:ind w:left="5040" w:hanging="360"/>
+      </w:pPr>
+      <w:rPr>
+        <w:rFonts w:ascii="Symbol" w:hAnsi="Symbol" w:hint="default"/>
+      </w:rPr>
+    </w:lvl>
+    <w:lvl w:ilvl="7" w:tplc="04160003" w:tentative="1">
+      <w:start w:val="1"/>
+      <w:numFmt w:val="bullet"/>
+      <w:lvlText w:val="o"/>
+      <w:lvlJc w:val="left"/>
+      <w:pPr>
+        <w:ind w:left="5760" w:hanging="360"/>
+      </w:pPr>
+      <w:rPr>
+        <w:rFonts w:ascii="Courier New" w:hAnsi="Courier New" w:cs="Courier New" w:hint="default"/>
+      </w:rPr>
+    </w:lvl>
+    <w:lvl w:ilvl="8" w:tplc="04160005" w:tentative="1">
+      <w:start w:val="1"/>
+      <w:numFmt w:val="bullet"/>
+      <w:lvlText w:val=""/>
+      <w:lvlJc w:val="left"/>
+      <w:pPr>
+        <w:ind w:left="6480" w:hanging="360"/>
+      </w:pPr>
+      <w:rPr>
+        <w:rFonts w:ascii="Wingdings" w:hAnsi="Wingdings" w:hint="default"/>
+      </w:rPr>
+    </w:lvl>
+  </w:abstractNum>
+  <w:abstractNum w:abstractNumId="5" w15:restartNumberingAfterBreak="0">
     <w:nsid w:val="3EFB66E0"/>
     <w:multiLevelType w:val="hybridMultilevel"/>
     <w:tmpl w:val="C8760A34"/>
@@ -4522,7 +5168,7 @@
       </w:pPr>
     </w:lvl>
   </w:abstractNum>
-  <w:abstractNum w:abstractNumId="5" w15:restartNumberingAfterBreak="0">
+  <w:abstractNum w:abstractNumId="6" w15:restartNumberingAfterBreak="0">
     <w:nsid w:val="470A1EB2"/>
     <w:multiLevelType w:val="hybridMultilevel"/>
     <w:tmpl w:val="EDD47B44"/>
@@ -4612,7 +5258,7 @@
       </w:pPr>
     </w:lvl>
   </w:abstractNum>
-  <w:abstractNum w:abstractNumId="6" w15:restartNumberingAfterBreak="0">
+  <w:abstractNum w:abstractNumId="7" w15:restartNumberingAfterBreak="0">
     <w:nsid w:val="690B2A8B"/>
     <w:multiLevelType w:val="multilevel"/>
     <w:tmpl w:val="B2E8E864"/>
@@ -4733,7 +5379,7 @@
       </w:rPr>
     </w:lvl>
   </w:abstractNum>
-  <w:abstractNum w:abstractNumId="7" w15:restartNumberingAfterBreak="0">
+  <w:abstractNum w:abstractNumId="8" w15:restartNumberingAfterBreak="0">
     <w:nsid w:val="762E1C72"/>
     <w:multiLevelType w:val="multilevel"/>
     <w:tmpl w:val="0416001F"/>
@@ -4819,7 +5465,7 @@
       </w:pPr>
     </w:lvl>
   </w:abstractNum>
-  <w:abstractNum w:abstractNumId="8" w15:restartNumberingAfterBreak="0">
+  <w:abstractNum w:abstractNumId="9" w15:restartNumberingAfterBreak="0">
     <w:nsid w:val="76E513E9"/>
     <w:multiLevelType w:val="multilevel"/>
     <w:tmpl w:val="D62AA3D6"/>
@@ -4945,28 +5591,31 @@
     <w:abstractNumId w:val="2"/>
   </w:num>
   <w:num w:numId="2" w16cid:durableId="177476285">
-    <w:abstractNumId w:val="5"/>
+    <w:abstractNumId w:val="6"/>
   </w:num>
   <w:num w:numId="3" w16cid:durableId="661467905">
-    <w:abstractNumId w:val="8"/>
+    <w:abstractNumId w:val="9"/>
   </w:num>
   <w:num w:numId="4" w16cid:durableId="391317023">
-    <w:abstractNumId w:val="4"/>
+    <w:abstractNumId w:val="5"/>
   </w:num>
   <w:num w:numId="5" w16cid:durableId="1538272851">
     <w:abstractNumId w:val="0"/>
   </w:num>
   <w:num w:numId="6" w16cid:durableId="143788997">
-    <w:abstractNumId w:val="6"/>
+    <w:abstractNumId w:val="7"/>
   </w:num>
   <w:num w:numId="7" w16cid:durableId="1315069234">
     <w:abstractNumId w:val="1"/>
   </w:num>
   <w:num w:numId="8" w16cid:durableId="1769345127">
-    <w:abstractNumId w:val="7"/>
+    <w:abstractNumId w:val="8"/>
   </w:num>
   <w:num w:numId="9" w16cid:durableId="1831866192">
     <w:abstractNumId w:val="3"/>
+  </w:num>
+  <w:num w:numId="10" w16cid:durableId="2095007812">
+    <w:abstractNumId w:val="4"/>
   </w:num>
 </w:numbering>
 </file>

</xml_diff>